<commit_message>
MFY auto commit at 30/05/2022 10:19:54
</commit_message>
<xml_diff>
--- a/5) Software Quality Engineering(SQE)_AM/Assignment/A2/Assignment 01.docx
+++ b/5) Software Quality Engineering(SQE)_AM/Assignment/A2/Assignment 01.docx
@@ -399,15 +399,7 @@
           <w:bCs/>
           <w:sz w:val="24"/>
         </w:rPr>
-        <w:t xml:space="preserve">Q1: </w:t>
-      </w:r>
-      <w:r>
-        <w:rPr>
-          <w:rFonts w:ascii="Times New Roman" w:hAnsi="Times New Roman" w:cs="Times New Roman"/>
-          <w:bCs/>
-          <w:sz w:val="24"/>
-        </w:rPr>
-        <w:t>You are part of SQE team at software Organization. Select any website and test the functionality</w:t>
+        <w:t>Q1: You are part of SQE team at software Organization. Select any website and test the functionality</w:t>
       </w:r>
     </w:p>
     <w:p>
@@ -562,39 +554,7 @@
           <w:b/>
           <w:sz w:val="24"/>
         </w:rPr>
-        <w:t xml:space="preserve">Positive </w:t>
-      </w:r>
-      <w:r>
-        <w:rPr>
-          <w:rFonts w:ascii="Times New Roman" w:hAnsi="Times New Roman" w:cs="Times New Roman"/>
-          <w:b/>
-          <w:sz w:val="24"/>
-        </w:rPr>
-        <w:t>Test Scenarios</w:t>
-      </w:r>
-      <w:r>
-        <w:rPr>
-          <w:rFonts w:ascii="Times New Roman" w:hAnsi="Times New Roman" w:cs="Times New Roman"/>
-          <w:b/>
-          <w:sz w:val="24"/>
-        </w:rPr>
-        <w:t xml:space="preserve"> (</w:t>
-      </w:r>
-      <w:r>
-        <w:rPr>
-          <w:rFonts w:ascii="Times New Roman" w:hAnsi="Times New Roman" w:cs="Times New Roman"/>
-          <w:b/>
-          <w:sz w:val="24"/>
-        </w:rPr>
-        <w:t>valid test case</w:t>
-      </w:r>
-      <w:r>
-        <w:rPr>
-          <w:rFonts w:ascii="Times New Roman" w:hAnsi="Times New Roman" w:cs="Times New Roman"/>
-          <w:b/>
-          <w:sz w:val="24"/>
-        </w:rPr>
-        <w:t>):</w:t>
+        <w:t>Positive Test Scenarios (valid test case):</w:t>
       </w:r>
     </w:p>
     <w:tbl>
@@ -2347,10 +2307,7 @@
               <w:cnfStyle w:val="000000000000" w:firstRow="0" w:lastRow="0" w:firstColumn="0" w:lastColumn="0" w:oddVBand="0" w:evenVBand="0" w:oddHBand="0" w:evenHBand="0" w:firstRowFirstColumn="0" w:firstRowLastColumn="0" w:lastRowFirstColumn="0" w:lastRowLastColumn="0"/>
             </w:pPr>
             <w:r>
-              <w:t xml:space="preserve">Review the </w:t>
-            </w:r>
-            <w:r>
-              <w:t>image, text, video and etc.</w:t>
+              <w:t>Review the image, text, video and etc.</w:t>
             </w:r>
           </w:p>
         </w:tc>
@@ -2380,13 +2337,7 @@
               <w:cnfStyle w:val="000000100000" w:firstRow="0" w:lastRow="0" w:firstColumn="0" w:lastColumn="0" w:oddVBand="0" w:evenVBand="0" w:oddHBand="1" w:evenHBand="0" w:firstRowFirstColumn="0" w:firstRowLastColumn="0" w:lastRowFirstColumn="0" w:lastRowLastColumn="0"/>
             </w:pPr>
             <w:r>
-              <w:t xml:space="preserve">Click on </w:t>
-            </w:r>
-            <w:r>
-              <w:t>upload</w:t>
-            </w:r>
-            <w:r>
-              <w:t xml:space="preserve"> button</w:t>
+              <w:t>Click on upload button</w:t>
             </w:r>
           </w:p>
         </w:tc>
@@ -3430,13 +3381,7 @@
               <w:cnfStyle w:val="000000000000" w:firstRow="0" w:lastRow="0" w:firstColumn="0" w:lastColumn="0" w:oddVBand="0" w:evenVBand="0" w:oddHBand="0" w:evenHBand="0" w:firstRowFirstColumn="0" w:firstRowLastColumn="0" w:lastRowFirstColumn="0" w:lastRowLastColumn="0"/>
             </w:pPr>
             <w:r>
-              <w:t>Post</w:t>
-            </w:r>
-            <w:r>
-              <w:t xml:space="preserve"> </w:t>
-            </w:r>
-            <w:r>
-              <w:t xml:space="preserve">Functionality </w:t>
+              <w:t xml:space="preserve">Post Functionality </w:t>
             </w:r>
           </w:p>
         </w:tc>
@@ -3499,13 +3444,7 @@
               <w:cnfStyle w:val="000000100000" w:firstRow="0" w:lastRow="0" w:firstColumn="0" w:lastColumn="0" w:oddVBand="0" w:evenVBand="0" w:oddHBand="1" w:evenHBand="0" w:firstRowFirstColumn="0" w:firstRowLastColumn="0" w:lastRowFirstColumn="0" w:lastRowLastColumn="0"/>
             </w:pPr>
             <w:r>
-              <w:t>Verify that the post</w:t>
-            </w:r>
-            <w:r>
-              <w:t xml:space="preserve"> comments are working properly</w:t>
-            </w:r>
-            <w:r>
-              <w:t>.</w:t>
+              <w:t>Verify that the post comments are working properly.</w:t>
             </w:r>
           </w:p>
         </w:tc>
@@ -3687,39 +3626,30 @@
               <w:cnfStyle w:val="000000000000" w:firstRow="0" w:lastRow="0" w:firstColumn="0" w:lastColumn="0" w:oddVBand="0" w:evenVBand="0" w:oddHBand="0" w:evenHBand="0" w:firstRowFirstColumn="0" w:firstRowLastColumn="0" w:lastRowFirstColumn="0" w:lastRowLastColumn="0"/>
             </w:pPr>
             <w:r>
-              <w:t xml:space="preserve">Click </w:t>
-            </w:r>
-            <w:r>
-              <w:t>on comments section</w:t>
-            </w:r>
-          </w:p>
-        </w:tc>
-        <w:tc>
-          <w:tcPr>
-            <w:tcW w:w="2341" w:type="dxa"/>
-          </w:tcPr>
-          <w:p>
-            <w:pPr>
-              <w:cnfStyle w:val="000000000000" w:firstRow="0" w:lastRow="0" w:firstColumn="0" w:lastColumn="0" w:oddVBand="0" w:evenVBand="0" w:oddHBand="0" w:evenHBand="0" w:firstRowFirstColumn="0" w:firstRowLastColumn="0" w:lastRowFirstColumn="0" w:lastRowLastColumn="0"/>
-            </w:pPr>
-          </w:p>
-        </w:tc>
-        <w:tc>
-          <w:tcPr>
-            <w:tcW w:w="2341" w:type="dxa"/>
-          </w:tcPr>
-          <w:p>
-            <w:pPr>
-              <w:cnfStyle w:val="000000000000" w:firstRow="0" w:lastRow="0" w:firstColumn="0" w:lastColumn="0" w:oddVBand="0" w:evenVBand="0" w:oddHBand="0" w:evenHBand="0" w:firstRowFirstColumn="0" w:firstRowLastColumn="0" w:lastRowFirstColumn="0" w:lastRowLastColumn="0"/>
-            </w:pPr>
-            <w:r>
-              <w:t>V</w:t>
-            </w:r>
-            <w:r>
-              <w:t xml:space="preserve">iew </w:t>
-            </w:r>
-            <w:r>
-              <w:t>other comments</w:t>
+              <w:t>Click on comments section</w:t>
+            </w:r>
+          </w:p>
+        </w:tc>
+        <w:tc>
+          <w:tcPr>
+            <w:tcW w:w="2341" w:type="dxa"/>
+          </w:tcPr>
+          <w:p>
+            <w:pPr>
+              <w:cnfStyle w:val="000000000000" w:firstRow="0" w:lastRow="0" w:firstColumn="0" w:lastColumn="0" w:oddVBand="0" w:evenVBand="0" w:oddHBand="0" w:evenHBand="0" w:firstRowFirstColumn="0" w:firstRowLastColumn="0" w:lastRowFirstColumn="0" w:lastRowLastColumn="0"/>
+            </w:pPr>
+          </w:p>
+        </w:tc>
+        <w:tc>
+          <w:tcPr>
+            <w:tcW w:w="2341" w:type="dxa"/>
+          </w:tcPr>
+          <w:p>
+            <w:pPr>
+              <w:cnfStyle w:val="000000000000" w:firstRow="0" w:lastRow="0" w:firstColumn="0" w:lastColumn="0" w:oddVBand="0" w:evenVBand="0" w:oddHBand="0" w:evenHBand="0" w:firstRowFirstColumn="0" w:firstRowLastColumn="0" w:lastRowFirstColumn="0" w:lastRowLastColumn="0"/>
+            </w:pPr>
+            <w:r>
+              <w:t>View other comments</w:t>
             </w:r>
           </w:p>
         </w:tc>
@@ -4066,10 +3996,7 @@
               <w:cnfStyle w:val="000000100000" w:firstRow="0" w:lastRow="0" w:firstColumn="0" w:lastColumn="0" w:oddVBand="0" w:evenVBand="0" w:oddHBand="1" w:evenHBand="0" w:firstRowFirstColumn="0" w:firstRowLastColumn="0" w:lastRowFirstColumn="0" w:lastRowLastColumn="0"/>
             </w:pPr>
             <w:r>
-              <w:t>00</w:t>
-            </w:r>
-            <w:r>
-              <w:t>6</w:t>
+              <w:t>006</w:t>
             </w:r>
           </w:p>
         </w:tc>
@@ -4187,22 +4114,7 @@
               <w:cnfStyle w:val="000000100000" w:firstRow="0" w:lastRow="0" w:firstColumn="0" w:lastColumn="0" w:oddVBand="0" w:evenVBand="0" w:oddHBand="1" w:evenHBand="0" w:firstRowFirstColumn="0" w:firstRowLastColumn="0" w:lastRowFirstColumn="0" w:lastRowLastColumn="0"/>
             </w:pPr>
             <w:r>
-              <w:t xml:space="preserve">Verify login the system with </w:t>
-            </w:r>
-            <w:r>
-              <w:t>in</w:t>
-            </w:r>
-            <w:r>
-              <w:t xml:space="preserve">valid email and </w:t>
-            </w:r>
-            <w:r>
-              <w:t xml:space="preserve">valid </w:t>
-            </w:r>
-            <w:r>
-              <w:t>password</w:t>
-            </w:r>
-            <w:r>
-              <w:t>.</w:t>
+              <w:t>Verify login the system with invalid email and valid password.</w:t>
             </w:r>
           </w:p>
         </w:tc>
@@ -4904,10 +4816,7 @@
               <w:cnfStyle w:val="000000100000" w:firstRow="0" w:lastRow="0" w:firstColumn="0" w:lastColumn="0" w:oddVBand="0" w:evenVBand="0" w:oddHBand="1" w:evenHBand="0" w:firstRowFirstColumn="0" w:firstRowLastColumn="0" w:lastRowFirstColumn="0" w:lastRowLastColumn="0"/>
             </w:pPr>
             <w:r>
-              <w:t>00</w:t>
-            </w:r>
-            <w:r>
-              <w:t>7</w:t>
+              <w:t>007</w:t>
             </w:r>
           </w:p>
         </w:tc>
@@ -5490,10 +5399,7 @@
               <w:cnfStyle w:val="000000100000" w:firstRow="0" w:lastRow="0" w:firstColumn="0" w:lastColumn="0" w:oddVBand="0" w:evenVBand="0" w:oddHBand="1" w:evenHBand="0" w:firstRowFirstColumn="0" w:firstRowLastColumn="0" w:lastRowFirstColumn="0" w:lastRowLastColumn="0"/>
             </w:pPr>
             <w:r>
-              <w:t>00</w:t>
-            </w:r>
-            <w:r>
-              <w:t>8</w:t>
+              <w:t>008</w:t>
             </w:r>
           </w:p>
         </w:tc>
@@ -5927,13 +5833,7 @@
               <w:cnfStyle w:val="000000000000" w:firstRow="0" w:lastRow="0" w:firstColumn="0" w:lastColumn="0" w:oddVBand="0" w:evenVBand="0" w:oddHBand="0" w:evenHBand="0" w:firstRowFirstColumn="0" w:firstRowLastColumn="0" w:lastRowFirstColumn="0" w:lastRowLastColumn="0"/>
             </w:pPr>
             <w:r>
-              <w:t>Error message need to popup</w:t>
-            </w:r>
-            <w:r>
-              <w:t xml:space="preserve"> </w:t>
-            </w:r>
-            <w:r>
-              <w:t>(not login).</w:t>
+              <w:t>Error message need to popup (not login).</w:t>
             </w:r>
           </w:p>
         </w:tc>
@@ -6642,10 +6542,7 @@
               <w:cnfStyle w:val="000000100000" w:firstRow="0" w:lastRow="0" w:firstColumn="0" w:lastColumn="0" w:oddVBand="0" w:evenVBand="0" w:oddHBand="1" w:evenHBand="0" w:firstRowFirstColumn="0" w:firstRowLastColumn="0" w:lastRowFirstColumn="0" w:lastRowLastColumn="0"/>
             </w:pPr>
             <w:r>
-              <w:t>0</w:t>
-            </w:r>
-            <w:r>
-              <w:t>10</w:t>
+              <w:t>010</w:t>
             </w:r>
           </w:p>
         </w:tc>
@@ -6763,13 +6660,7 @@
               <w:cnfStyle w:val="000000100000" w:firstRow="0" w:lastRow="0" w:firstColumn="0" w:lastColumn="0" w:oddVBand="0" w:evenVBand="0" w:oddHBand="1" w:evenHBand="0" w:firstRowFirstColumn="0" w:firstRowLastColumn="0" w:lastRowFirstColumn="0" w:lastRowLastColumn="0"/>
             </w:pPr>
             <w:r>
-              <w:t xml:space="preserve">Verify login the system with </w:t>
-            </w:r>
-            <w:r>
-              <w:t xml:space="preserve">empty </w:t>
-            </w:r>
-            <w:r>
-              <w:t>email and password.</w:t>
+              <w:t>Verify login the system with empty email and password.</w:t>
             </w:r>
           </w:p>
         </w:tc>
@@ -6977,10 +6868,7 @@
               <w:cnfStyle w:val="000000000000" w:firstRow="0" w:lastRow="0" w:firstColumn="0" w:lastColumn="0" w:oddVBand="0" w:evenVBand="0" w:oddHBand="0" w:evenHBand="0" w:firstRowFirstColumn="0" w:firstRowLastColumn="0" w:lastRowFirstColumn="0" w:lastRowLastColumn="0"/>
             </w:pPr>
             <w:r>
-              <w:t>Empty</w:t>
-            </w:r>
-            <w:r>
-              <w:t xml:space="preserve"> Email</w:t>
+              <w:t>Empty Email</w:t>
             </w:r>
           </w:p>
         </w:tc>
@@ -7088,10 +6976,7 @@
               <w:cnfStyle w:val="000000000000" w:firstRow="0" w:lastRow="0" w:firstColumn="0" w:lastColumn="0" w:oddVBand="0" w:evenVBand="0" w:oddHBand="0" w:evenHBand="0" w:firstRowFirstColumn="0" w:firstRowLastColumn="0" w:lastRowFirstColumn="0" w:lastRowLastColumn="0"/>
             </w:pPr>
             <w:r>
-              <w:t>Error message need to popup (not login</w:t>
-            </w:r>
-            <w:r>
-              <w:t xml:space="preserve"> email is reques</w:t>
+              <w:t>Error message need to popup (not login email is reques</w:t>
             </w:r>
             <w:r>
               <w:t>ted</w:t>
@@ -7160,92 +7045,12 @@
       <w:rPr>
         <w:noProof/>
       </w:rPr>
-      <mc:AlternateContent>
-        <mc:Choice Requires="wps">
-          <w:drawing>
-            <wp:anchor distT="0" distB="0" distL="114300" distR="114300" simplePos="0" relativeHeight="251663360" behindDoc="0" locked="0" layoutInCell="1" allowOverlap="1" wp14:anchorId="6B02EF22" wp14:editId="6A9CCAE2">
-              <wp:simplePos x="0" y="0"/>
-              <wp:positionH relativeFrom="margin">
-                <wp:posOffset>-457200</wp:posOffset>
-              </wp:positionH>
-              <wp:positionV relativeFrom="paragraph">
-                <wp:posOffset>351567</wp:posOffset>
-              </wp:positionV>
-              <wp:extent cx="7766462" cy="361507"/>
-              <wp:effectExtent l="57150" t="95250" r="82550" b="38735"/>
-              <wp:wrapNone/>
-              <wp:docPr id="4" name="Rectangle 4"/>
-              <wp:cNvGraphicFramePr/>
-              <a:graphic xmlns:a="http://schemas.openxmlformats.org/drawingml/2006/main">
-                <a:graphicData uri="http://schemas.microsoft.com/office/word/2010/wordprocessingShape">
-                  <wps:wsp>
-                    <wps:cNvSpPr/>
-                    <wps:spPr>
-                      <a:xfrm>
-                        <a:off x="0" y="0"/>
-                        <a:ext cx="7766462" cy="361507"/>
-                      </a:xfrm>
-                      <a:prstGeom prst="rect">
-                        <a:avLst/>
-                      </a:prstGeom>
-                      <a:solidFill>
-                        <a:schemeClr val="bg2">
-                          <a:lumMod val="90000"/>
-                        </a:schemeClr>
-                      </a:solidFill>
-                      <a:ln>
-                        <a:solidFill>
-                          <a:schemeClr val="bg2"/>
-                        </a:solidFill>
-                      </a:ln>
-                      <a:effectLst>
-                        <a:outerShdw blurRad="50800" dist="38100" dir="16200000" rotWithShape="0">
-                          <a:prstClr val="black">
-                            <a:alpha val="40000"/>
-                          </a:prstClr>
-                        </a:outerShdw>
-                      </a:effectLst>
-                    </wps:spPr>
-                    <wps:style>
-                      <a:lnRef idx="2">
-                        <a:schemeClr val="accent1">
-                          <a:shade val="50000"/>
-                        </a:schemeClr>
-                      </a:lnRef>
-                      <a:fillRef idx="1">
-                        <a:schemeClr val="accent1"/>
-                      </a:fillRef>
-                      <a:effectRef idx="0">
-                        <a:schemeClr val="accent1"/>
-                      </a:effectRef>
-                      <a:fontRef idx="minor">
-                        <a:schemeClr val="lt1"/>
-                      </a:fontRef>
-                    </wps:style>
-                    <wps:bodyPr rot="0" spcFirstLastPara="0" vertOverflow="overflow" horzOverflow="overflow" vert="horz" wrap="square" lIns="91440" tIns="45720" rIns="91440" bIns="45720" numCol="1" spcCol="0" rtlCol="0" fromWordArt="0" anchor="ctr" anchorCtr="0" forceAA="0" compatLnSpc="1">
-                      <a:prstTxWarp prst="textNoShape">
-                        <a:avLst/>
-                      </a:prstTxWarp>
-                      <a:noAutofit/>
-                    </wps:bodyPr>
-                  </wps:wsp>
-                </a:graphicData>
-              </a:graphic>
-              <wp14:sizeRelV relativeFrom="margin">
-                <wp14:pctHeight>0</wp14:pctHeight>
-              </wp14:sizeRelV>
-            </wp:anchor>
-          </w:drawing>
-        </mc:Choice>
-        <mc:Fallback>
-          <w:pict>
-            <v:rect w14:anchorId="012D70C6" id="Rectangle 4" o:spid="_x0000_s1026" style="position:absolute;margin-left:-36pt;margin-top:27.7pt;width:611.55pt;height:28.45pt;z-index:251663360;visibility:visible;mso-wrap-style:square;mso-height-percent:0;mso-wrap-distance-left:9pt;mso-wrap-distance-top:0;mso-wrap-distance-right:9pt;mso-wrap-distance-bottom:0;mso-position-horizontal:absolute;mso-position-horizontal-relative:margin;mso-position-vertical:absolute;mso-position-vertical-relative:text;mso-height-percent:0;mso-height-relative:margin;v-text-anchor:middle" o:gfxdata="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" fillcolor="#cfcdcd [2894]" strokecolor="#e7e6e6 [3214]" strokeweight="1pt">
-              <v:shadow on="t" color="black" opacity="26214f" origin=",.5" offset="0,-3pt"/>
-              <w10:wrap anchorx="margin"/>
-            </v:rect>
-          </w:pict>
-        </mc:Fallback>
-      </mc:AlternateContent>
+      <w:pict w14:anchorId="3095B82D">
+        <v:rect id="Rectangle 4" o:spid="_x0000_s1025" style="position:absolute;margin-left:-36pt;margin-top:27.7pt;width:611.55pt;height:28.45pt;z-index:251663360;visibility:visible;mso-wrap-style:square;mso-height-percent:0;mso-wrap-distance-left:9pt;mso-wrap-distance-top:0;mso-wrap-distance-right:9pt;mso-wrap-distance-bottom:0;mso-position-horizontal:absolute;mso-position-horizontal-relative:margin;mso-position-vertical:absolute;mso-position-vertical-relative:text;mso-height-percent:0;mso-height-relative:margin;v-text-anchor:middle" o:gfxdata="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" fillcolor="#cfcdcd [2894]" strokecolor="#e7e6e6 [3214]" strokeweight="1pt">
+          <v:shadow on="t" color="black" opacity="26214f" origin=",.5" offset="0,-3pt"/>
+          <w10:wrap anchorx="margin"/>
+        </v:rect>
+      </w:pict>
     </w:r>
   </w:p>
 </w:ftr>
@@ -7286,288 +7091,30 @@
       <w:rPr>
         <w:noProof/>
       </w:rPr>
-      <mc:AlternateContent>
-        <mc:Choice Requires="wps">
-          <w:drawing>
-            <wp:anchor distT="0" distB="0" distL="114300" distR="114300" simplePos="0" relativeHeight="251664384" behindDoc="0" locked="0" layoutInCell="1" allowOverlap="1" wp14:anchorId="249B0403" wp14:editId="506FAE86">
-              <wp:simplePos x="0" y="0"/>
-              <wp:positionH relativeFrom="margin">
-                <wp:align>right</wp:align>
-              </wp:positionH>
-              <wp:positionV relativeFrom="paragraph">
-                <wp:posOffset>-238126</wp:posOffset>
-              </wp:positionV>
-              <wp:extent cx="3003550" cy="561975"/>
-              <wp:effectExtent l="0" t="0" r="25400" b="28575"/>
-              <wp:wrapNone/>
-              <wp:docPr id="6" name="Rectangle 6"/>
-              <wp:cNvGraphicFramePr/>
-              <a:graphic xmlns:a="http://schemas.openxmlformats.org/drawingml/2006/main">
-                <a:graphicData uri="http://schemas.microsoft.com/office/word/2010/wordprocessingShape">
-                  <wps:wsp>
-                    <wps:cNvSpPr/>
-                    <wps:spPr>
-                      <a:xfrm>
-                        <a:off x="0" y="0"/>
-                        <a:ext cx="3003550" cy="561975"/>
-                      </a:xfrm>
-                      <a:prstGeom prst="rect">
-                        <a:avLst/>
-                      </a:prstGeom>
-                      <a:solidFill>
-                        <a:schemeClr val="bg1"/>
-                      </a:solidFill>
-                      <a:ln>
-                        <a:solidFill>
-                          <a:schemeClr val="bg1"/>
-                        </a:solidFill>
-                      </a:ln>
-                    </wps:spPr>
-                    <wps:style>
-                      <a:lnRef idx="2">
-                        <a:schemeClr val="accent1">
-                          <a:shade val="50000"/>
-                        </a:schemeClr>
-                      </a:lnRef>
-                      <a:fillRef idx="1">
-                        <a:schemeClr val="accent1"/>
-                      </a:fillRef>
-                      <a:effectRef idx="0">
-                        <a:schemeClr val="accent1"/>
-                      </a:effectRef>
-                      <a:fontRef idx="minor">
-                        <a:schemeClr val="lt1"/>
-                      </a:fontRef>
-                    </wps:style>
-                    <wps:txbx>
-                      <w:txbxContent>
-                        <w:p>
-                          <w:pPr>
-                            <w:pStyle w:val="Header"/>
-                            <w:jc w:val="right"/>
-                            <w:rPr>
-                              <w:color w:val="000000" w:themeColor="text1"/>
-                              <w14:shadow w14:blurRad="38100" w14:dist="19050" w14:dir="2700000" w14:sx="100000" w14:sy="100000" w14:kx="0" w14:ky="0" w14:algn="tl">
-                                <w14:schemeClr w14:val="dk1">
-                                  <w14:alpha w14:val="60000"/>
-                                </w14:schemeClr>
-                              </w14:shadow>
-                              <w14:textOutline w14:w="0" w14:cap="flat" w14:cmpd="sng" w14:algn="ctr">
-                                <w14:noFill/>
-                                <w14:prstDash w14:val="solid"/>
-                                <w14:round/>
-                              </w14:textOutline>
-                            </w:rPr>
-                          </w:pPr>
-                          <w:r>
-                            <w:rPr>
-                              <w:color w:val="000000" w:themeColor="text1"/>
-                              <w14:shadow w14:blurRad="38100" w14:dist="19050" w14:dir="2700000" w14:sx="100000" w14:sy="100000" w14:kx="0" w14:ky="0" w14:algn="tl">
-                                <w14:schemeClr w14:val="dk1">
-                                  <w14:alpha w14:val="60000"/>
-                                </w14:schemeClr>
-                              </w14:shadow>
-                              <w14:textOutline w14:w="0" w14:cap="flat" w14:cmpd="sng" w14:algn="ctr">
-                                <w14:noFill/>
-                                <w14:prstDash w14:val="solid"/>
-                                <w14:round/>
-                              </w14:textOutline>
-                            </w:rPr>
-                            <w:t>M</w:t>
-                          </w:r>
-                          <w:r>
-                            <w:rPr>
-                              <w:color w:val="000000" w:themeColor="text1"/>
-                              <w14:shadow w14:blurRad="38100" w14:dist="19050" w14:dir="2700000" w14:sx="100000" w14:sy="100000" w14:kx="0" w14:ky="0" w14:algn="tl">
-                                <w14:schemeClr w14:val="dk1">
-                                  <w14:alpha w14:val="60000"/>
-                                </w14:schemeClr>
-                              </w14:shadow>
-                              <w14:textOutline w14:w="0" w14:cap="flat" w14:cmpd="sng" w14:algn="ctr">
-                                <w14:noFill/>
-                                <w14:prstDash w14:val="solid"/>
-                                <w14:round/>
-                              </w14:textOutline>
-                            </w:rPr>
-                            <w:t>uhammad Fahad</w:t>
-                          </w:r>
-                          <w:r>
-                            <w:rPr>
-                              <w:color w:val="000000" w:themeColor="text1"/>
-                              <w14:shadow w14:blurRad="38100" w14:dist="19050" w14:dir="2700000" w14:sx="100000" w14:sy="100000" w14:kx="0" w14:ky="0" w14:algn="tl">
-                                <w14:schemeClr w14:val="dk1">
-                                  <w14:alpha w14:val="60000"/>
-                                </w14:schemeClr>
-                              </w14:shadow>
-                              <w14:textOutline w14:w="0" w14:cap="flat" w14:cmpd="sng" w14:algn="ctr">
-                                <w14:noFill/>
-                                <w14:prstDash w14:val="solid"/>
-                                <w14:round/>
-                              </w14:textOutline>
-                            </w:rPr>
-                            <w:t xml:space="preserve"> (</w:t>
-                          </w:r>
-                          <w:r>
-                            <w:rPr>
-                              <w:color w:val="000000" w:themeColor="text1"/>
-                              <w14:shadow w14:blurRad="38100" w14:dist="19050" w14:dir="2700000" w14:sx="100000" w14:sy="100000" w14:kx="0" w14:ky="0" w14:algn="tl">
-                                <w14:schemeClr w14:val="dk1">
-                                  <w14:alpha w14:val="60000"/>
-                                </w14:schemeClr>
-                              </w14:shadow>
-                              <w14:textOutline w14:w="0" w14:cap="flat" w14:cmpd="sng" w14:algn="ctr">
-                                <w14:noFill/>
-                                <w14:prstDash w14:val="solid"/>
-                                <w14:round/>
-                              </w14:textOutline>
-                            </w:rPr>
-                            <w:t>FA19-BSSE-0014</w:t>
-                          </w:r>
-                          <w:r>
-                            <w:rPr>
-                              <w:color w:val="000000" w:themeColor="text1"/>
-                              <w14:shadow w14:blurRad="38100" w14:dist="19050" w14:dir="2700000" w14:sx="100000" w14:sy="100000" w14:kx="0" w14:ky="0" w14:algn="tl">
-                                <w14:schemeClr w14:val="dk1">
-                                  <w14:alpha w14:val="60000"/>
-                                </w14:schemeClr>
-                              </w14:shadow>
-                              <w14:textOutline w14:w="0" w14:cap="flat" w14:cmpd="sng" w14:algn="ctr">
-                                <w14:noFill/>
-                                <w14:prstDash w14:val="solid"/>
-                                <w14:round/>
-                              </w14:textOutline>
-                            </w:rPr>
-                            <w:t>)</w:t>
-                          </w:r>
-                        </w:p>
-                      </w:txbxContent>
-                    </wps:txbx>
-                    <wps:bodyPr rot="0" spcFirstLastPara="0" vertOverflow="overflow" horzOverflow="overflow" vert="horz" wrap="square" lIns="91440" tIns="45720" rIns="91440" bIns="45720" numCol="1" spcCol="0" rtlCol="0" fromWordArt="0" anchor="ctr" anchorCtr="0" forceAA="0" compatLnSpc="1">
-                      <a:prstTxWarp prst="textNoShape">
-                        <a:avLst/>
-                      </a:prstTxWarp>
-                      <a:noAutofit/>
-                    </wps:bodyPr>
-                  </wps:wsp>
-                </a:graphicData>
-              </a:graphic>
-              <wp14:sizeRelV relativeFrom="margin">
-                <wp14:pctHeight>0</wp14:pctHeight>
-              </wp14:sizeRelV>
-            </wp:anchor>
-          </w:drawing>
-        </mc:Choice>
-        <mc:Fallback>
-          <w:pict>
-            <v:rect w14:anchorId="249B0403" id="Rectangle 6" o:spid="_x0000_s1026" style="position:absolute;margin-left:185.3pt;margin-top:-18.75pt;width:236.5pt;height:44.25pt;z-index:251664384;visibility:visible;mso-wrap-style:square;mso-height-percent:0;mso-wrap-distance-left:9pt;mso-wrap-distance-top:0;mso-wrap-distance-right:9pt;mso-wrap-distance-bottom:0;mso-position-horizontal:right;mso-position-horizontal-relative:margin;mso-position-vertical:absolute;mso-position-vertical-relative:text;mso-height-percent:0;mso-height-relative:margin;v-text-anchor:middle" o:gfxdata="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" fillcolor="white [3212]" strokecolor="white [3212]" strokeweight="1pt">
-              <v:textbox>
-                <w:txbxContent>
-                  <w:p>
-                    <w:pPr>
-                      <w:pStyle w:val="Header"/>
-                      <w:jc w:val="right"/>
-                      <w:rPr>
-                        <w:color w:val="000000" w:themeColor="text1"/>
-                        <w14:shadow w14:blurRad="38100" w14:dist="19050" w14:dir="2700000" w14:sx="100000" w14:sy="100000" w14:kx="0" w14:ky="0" w14:algn="tl">
-                          <w14:schemeClr w14:val="dk1">
-                            <w14:alpha w14:val="60000"/>
-                          </w14:schemeClr>
-                        </w14:shadow>
-                        <w14:textOutline w14:w="0" w14:cap="flat" w14:cmpd="sng" w14:algn="ctr">
-                          <w14:noFill/>
-                          <w14:prstDash w14:val="solid"/>
-                          <w14:round/>
-                        </w14:textOutline>
-                      </w:rPr>
-                    </w:pPr>
-                    <w:r>
-                      <w:rPr>
-                        <w:color w:val="000000" w:themeColor="text1"/>
-                        <w14:shadow w14:blurRad="38100" w14:dist="19050" w14:dir="2700000" w14:sx="100000" w14:sy="100000" w14:kx="0" w14:ky="0" w14:algn="tl">
-                          <w14:schemeClr w14:val="dk1">
-                            <w14:alpha w14:val="60000"/>
-                          </w14:schemeClr>
-                        </w14:shadow>
-                        <w14:textOutline w14:w="0" w14:cap="flat" w14:cmpd="sng" w14:algn="ctr">
-                          <w14:noFill/>
-                          <w14:prstDash w14:val="solid"/>
-                          <w14:round/>
-                        </w14:textOutline>
-                      </w:rPr>
-                      <w:t>M</w:t>
-                    </w:r>
-                    <w:r>
-                      <w:rPr>
-                        <w:color w:val="000000" w:themeColor="text1"/>
-                        <w14:shadow w14:blurRad="38100" w14:dist="19050" w14:dir="2700000" w14:sx="100000" w14:sy="100000" w14:kx="0" w14:ky="0" w14:algn="tl">
-                          <w14:schemeClr w14:val="dk1">
-                            <w14:alpha w14:val="60000"/>
-                          </w14:schemeClr>
-                        </w14:shadow>
-                        <w14:textOutline w14:w="0" w14:cap="flat" w14:cmpd="sng" w14:algn="ctr">
-                          <w14:noFill/>
-                          <w14:prstDash w14:val="solid"/>
-                          <w14:round/>
-                        </w14:textOutline>
-                      </w:rPr>
-                      <w:t>uhammad Fahad</w:t>
-                    </w:r>
-                    <w:r>
-                      <w:rPr>
-                        <w:color w:val="000000" w:themeColor="text1"/>
-                        <w14:shadow w14:blurRad="38100" w14:dist="19050" w14:dir="2700000" w14:sx="100000" w14:sy="100000" w14:kx="0" w14:ky="0" w14:algn="tl">
-                          <w14:schemeClr w14:val="dk1">
-                            <w14:alpha w14:val="60000"/>
-                          </w14:schemeClr>
-                        </w14:shadow>
-                        <w14:textOutline w14:w="0" w14:cap="flat" w14:cmpd="sng" w14:algn="ctr">
-                          <w14:noFill/>
-                          <w14:prstDash w14:val="solid"/>
-                          <w14:round/>
-                        </w14:textOutline>
-                      </w:rPr>
-                      <w:t xml:space="preserve"> (</w:t>
-                    </w:r>
-                    <w:r>
-                      <w:rPr>
-                        <w:color w:val="000000" w:themeColor="text1"/>
-                        <w14:shadow w14:blurRad="38100" w14:dist="19050" w14:dir="2700000" w14:sx="100000" w14:sy="100000" w14:kx="0" w14:ky="0" w14:algn="tl">
-                          <w14:schemeClr w14:val="dk1">
-                            <w14:alpha w14:val="60000"/>
-                          </w14:schemeClr>
-                        </w14:shadow>
-                        <w14:textOutline w14:w="0" w14:cap="flat" w14:cmpd="sng" w14:algn="ctr">
-                          <w14:noFill/>
-                          <w14:prstDash w14:val="solid"/>
-                          <w14:round/>
-                        </w14:textOutline>
-                      </w:rPr>
-                      <w:t>FA19-BSSE-0014</w:t>
-                    </w:r>
-                    <w:r>
-                      <w:rPr>
-                        <w:color w:val="000000" w:themeColor="text1"/>
-                        <w14:shadow w14:blurRad="38100" w14:dist="19050" w14:dir="2700000" w14:sx="100000" w14:sy="100000" w14:kx="0" w14:ky="0" w14:algn="tl">
-                          <w14:schemeClr w14:val="dk1">
-                            <w14:alpha w14:val="60000"/>
-                          </w14:schemeClr>
-                        </w14:shadow>
-                        <w14:textOutline w14:w="0" w14:cap="flat" w14:cmpd="sng" w14:algn="ctr">
-                          <w14:noFill/>
-                          <w14:prstDash w14:val="solid"/>
-                          <w14:round/>
-                        </w14:textOutline>
-                      </w:rPr>
-                      <w:t>)</w:t>
-                    </w:r>
-                  </w:p>
-                </w:txbxContent>
-              </v:textbox>
-              <w10:wrap anchorx="margin"/>
-            </v:rect>
-          </w:pict>
-        </mc:Fallback>
-      </mc:AlternateContent>
+      <w:pict w14:anchorId="2F0810EA">
+        <v:rect id="Rectangle 6" o:spid="_x0000_s1027" style="position:absolute;margin-left:185.3pt;margin-top:-18.75pt;width:236.5pt;height:44.25pt;z-index:251664384;visibility:visible;mso-wrap-style:square;mso-height-percent:0;mso-wrap-distance-left:9pt;mso-wrap-distance-top:0;mso-wrap-distance-right:9pt;mso-wrap-distance-bottom:0;mso-position-horizontal:right;mso-position-horizontal-relative:margin;mso-position-vertical:absolute;mso-position-vertical-relative:text;mso-height-percent:0;mso-height-relative:margin;v-text-anchor:middle" o:gfxdata="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" fillcolor="white [3212]" strokecolor="white [3212]" strokeweight="1pt">
+          <v:textbox>
+            <w:txbxContent>
+              <w:p>
+                <w:pPr>
+                  <w:pStyle w:val="Header"/>
+                  <w:jc w:val="right"/>
+                  <w:rPr>
+                    <w:color w:val="000000" w:themeColor="text1"/>
+                  </w:rPr>
+                </w:pPr>
+                <w:r>
+                  <w:rPr>
+                    <w:color w:val="000000" w:themeColor="text1"/>
+                  </w:rPr>
+                  <w:t>Muhammad Fahad (FA19-BSSE-0014)</w:t>
+                </w:r>
+              </w:p>
+            </w:txbxContent>
+          </v:textbox>
+          <w10:wrap anchorx="margin"/>
+        </v:rect>
+      </w:pict>
     </w:r>
     <w:r>
       <w:rPr>
@@ -7646,317 +7193,127 @@
       <w:rPr>
         <w:noProof/>
       </w:rPr>
-      <mc:AlternateContent>
-        <mc:Choice Requires="wps">
-          <w:drawing>
-            <wp:anchor distT="0" distB="0" distL="114300" distR="114300" simplePos="0" relativeHeight="251662336" behindDoc="0" locked="0" layoutInCell="0" allowOverlap="1" wp14:anchorId="1009EEE3" wp14:editId="046E4A84">
-              <wp:simplePos x="0" y="0"/>
-              <wp:positionH relativeFrom="rightMargin">
-                <wp:posOffset>13335</wp:posOffset>
-              </wp:positionH>
-              <wp:positionV relativeFrom="margin">
-                <wp:posOffset>-72077</wp:posOffset>
-              </wp:positionV>
-              <wp:extent cx="469284" cy="8323741"/>
-              <wp:effectExtent l="0" t="0" r="0" b="1270"/>
-              <wp:wrapNone/>
-              <wp:docPr id="8" name="Rectangle 8"/>
-              <wp:cNvGraphicFramePr>
-                <a:graphicFrameLocks xmlns:a="http://schemas.openxmlformats.org/drawingml/2006/main"/>
-              </wp:cNvGraphicFramePr>
-              <a:graphic xmlns:a="http://schemas.openxmlformats.org/drawingml/2006/main">
-                <a:graphicData uri="http://schemas.microsoft.com/office/word/2010/wordprocessingShape">
-                  <wps:wsp>
-                    <wps:cNvSpPr>
-                      <a:spLocks noChangeArrowheads="1"/>
-                    </wps:cNvSpPr>
-                    <wps:spPr bwMode="auto">
-                      <a:xfrm>
-                        <a:off x="0" y="0"/>
-                        <a:ext cx="469284" cy="8323741"/>
-                      </a:xfrm>
-                      <a:prstGeom prst="rect">
-                        <a:avLst/>
-                      </a:prstGeom>
-                      <a:noFill/>
-                      <a:ln>
-                        <a:noFill/>
-                      </a:ln>
-                      <a:extLst>
-                        <a:ext uri="{909E8E84-426E-40DD-AFC4-6F175D3DCCD1}">
-                          <a14:hiddenFill xmlns:a14="http://schemas.microsoft.com/office/drawing/2010/main">
-                            <a:solidFill>
-                              <a:srgbClr val="FFFFFF"/>
-                            </a:solidFill>
-                          </a14:hiddenFill>
-                        </a:ext>
-                        <a:ext uri="{91240B29-F687-4F45-9708-019B960494DF}">
-                          <a14:hiddenLine xmlns:a14="http://schemas.microsoft.com/office/drawing/2010/main" w="9525">
-                            <a:solidFill>
-                              <a:srgbClr val="000000"/>
-                            </a:solidFill>
-                            <a:miter lim="800000"/>
-                            <a:headEnd/>
-                            <a:tailEnd/>
-                          </a14:hiddenLine>
-                        </a:ext>
-                      </a:extLst>
-                    </wps:spPr>
-                    <wps:txbx>
-                      <w:txbxContent>
-                        <w:p>
-                          <w:pPr>
-                            <w:pStyle w:val="Footer"/>
-                            <w:rPr>
-                              <w:rFonts w:asciiTheme="majorHAnsi" w:eastAsiaTheme="majorEastAsia" w:hAnsiTheme="majorHAnsi" w:cstheme="majorBidi"/>
-                              <w:sz w:val="24"/>
-                              <w:szCs w:val="20"/>
-                            </w:rPr>
-                          </w:pPr>
-                          <w:r>
-                            <w:rPr>
-                              <w:rFonts w:asciiTheme="majorHAnsi" w:eastAsiaTheme="majorEastAsia" w:hAnsiTheme="majorHAnsi" w:cstheme="majorBidi"/>
-                            </w:rPr>
-                            <w:t>Page</w:t>
-                          </w:r>
-                          <w:r>
-                            <w:rPr>
-                              <w:rFonts w:eastAsiaTheme="minorEastAsia" w:cs="Times New Roman"/>
-                            </w:rPr>
-                            <w:fldChar w:fldCharType="begin"/>
-                          </w:r>
-                          <w:r>
-                            <w:instrText xml:space="preserve"> PAGE    \* MERGEFORMAT </w:instrText>
-                          </w:r>
-                          <w:r>
-                            <w:rPr>
-                              <w:rFonts w:eastAsiaTheme="minorEastAsia" w:cs="Times New Roman"/>
-                            </w:rPr>
-                            <w:fldChar w:fldCharType="separate"/>
-                          </w:r>
-                          <w:r>
-                            <w:rPr>
-                              <w:rFonts w:asciiTheme="majorHAnsi" w:eastAsiaTheme="majorEastAsia" w:hAnsiTheme="majorHAnsi" w:cstheme="majorBidi"/>
-                              <w:noProof/>
-                              <w:sz w:val="44"/>
-                              <w:szCs w:val="44"/>
-                            </w:rPr>
-                            <w:t>2</w:t>
-                          </w:r>
-                          <w:r>
-                            <w:rPr>
-                              <w:rFonts w:asciiTheme="majorHAnsi" w:eastAsiaTheme="majorEastAsia" w:hAnsiTheme="majorHAnsi" w:cstheme="majorBidi"/>
-                              <w:noProof/>
-                              <w:sz w:val="44"/>
-                              <w:szCs w:val="44"/>
-                            </w:rPr>
-                            <w:fldChar w:fldCharType="end"/>
-                          </w:r>
-                          <w:r>
-                            <w:rPr>
-                              <w:rFonts w:asciiTheme="majorHAnsi" w:eastAsiaTheme="majorEastAsia" w:hAnsiTheme="majorHAnsi" w:cstheme="majorBidi"/>
-                              <w:noProof/>
-                              <w:sz w:val="44"/>
-                              <w:szCs w:val="44"/>
-                            </w:rPr>
-                            <w:t>|</w:t>
-                          </w:r>
-                          <w:r>
-                            <w:rPr>
-                              <w:rFonts w:asciiTheme="majorHAnsi" w:eastAsiaTheme="majorEastAsia" w:hAnsiTheme="majorHAnsi" w:cstheme="majorBidi"/>
-                              <w:noProof/>
-                              <w:sz w:val="24"/>
-                              <w:szCs w:val="20"/>
-                            </w:rPr>
-                            <w:t xml:space="preserve"> </w:t>
-                          </w:r>
-                          <w:r>
-                            <w:rPr>
-                              <w:rFonts w:asciiTheme="majorHAnsi" w:eastAsiaTheme="majorEastAsia" w:hAnsiTheme="majorHAnsi" w:cstheme="majorBidi"/>
-                              <w:noProof/>
-                              <w:sz w:val="24"/>
-                              <w:szCs w:val="20"/>
-                            </w:rPr>
-                            <w:fldChar w:fldCharType="begin"/>
-                          </w:r>
-                          <w:r>
-                            <w:rPr>
-                              <w:rFonts w:asciiTheme="majorHAnsi" w:eastAsiaTheme="majorEastAsia" w:hAnsiTheme="majorHAnsi" w:cstheme="majorBidi"/>
-                              <w:noProof/>
-                              <w:sz w:val="24"/>
-                              <w:szCs w:val="20"/>
-                            </w:rPr>
-                            <w:instrText xml:space="preserve"> DATE \@ "dddd, MMMM d, yyyy" </w:instrText>
-                          </w:r>
-                          <w:r>
-                            <w:rPr>
-                              <w:rFonts w:asciiTheme="majorHAnsi" w:eastAsiaTheme="majorEastAsia" w:hAnsiTheme="majorHAnsi" w:cstheme="majorBidi"/>
-                              <w:noProof/>
-                              <w:sz w:val="24"/>
-                              <w:szCs w:val="20"/>
-                            </w:rPr>
-                            <w:fldChar w:fldCharType="separate"/>
-                          </w:r>
-                          <w:r>
-                            <w:rPr>
-                              <w:rFonts w:asciiTheme="majorHAnsi" w:eastAsiaTheme="majorEastAsia" w:hAnsiTheme="majorHAnsi" w:cstheme="majorBidi"/>
-                              <w:noProof/>
-                              <w:sz w:val="24"/>
-                              <w:szCs w:val="20"/>
-                            </w:rPr>
-                            <w:t>Tuesday, May 24, 2022</w:t>
-                          </w:r>
-                          <w:r>
-                            <w:rPr>
-                              <w:rFonts w:asciiTheme="majorHAnsi" w:eastAsiaTheme="majorEastAsia" w:hAnsiTheme="majorHAnsi" w:cstheme="majorBidi"/>
-                              <w:noProof/>
-                              <w:sz w:val="24"/>
-                              <w:szCs w:val="20"/>
-                            </w:rPr>
-                            <w:fldChar w:fldCharType="end"/>
-                          </w:r>
-                        </w:p>
-                      </w:txbxContent>
-                    </wps:txbx>
-                    <wps:bodyPr rot="0" vert="vert270" wrap="square" lIns="91440" tIns="45720" rIns="91440" bIns="45720" anchor="ctr" anchorCtr="0" upright="1">
-                      <a:noAutofit/>
-                    </wps:bodyPr>
-                  </wps:wsp>
-                </a:graphicData>
-              </a:graphic>
-              <wp14:sizeRelH relativeFrom="page">
-                <wp14:pctWidth>0</wp14:pctWidth>
-              </wp14:sizeRelH>
-              <wp14:sizeRelV relativeFrom="page">
-                <wp14:pctHeight>0</wp14:pctHeight>
-              </wp14:sizeRelV>
-            </wp:anchor>
-          </w:drawing>
-        </mc:Choice>
-        <mc:Fallback>
-          <w:pict>
-            <v:rect w14:anchorId="1009EEE3" id="Rectangle 8" o:spid="_x0000_s1027" style="position:absolute;left:0;text-align:left;margin-left:1.05pt;margin-top:-5.7pt;width:36.95pt;height:655.4pt;z-index:251662336;visibility:visible;mso-wrap-style:square;mso-width-percent:0;mso-height-percent:0;mso-wrap-distance-left:9pt;mso-wrap-distance-top:0;mso-wrap-distance-right:9pt;mso-wrap-distance-bottom:0;mso-position-horizontal:absolute;mso-position-horizontal-relative:right-margin-area;mso-position-vertical:absolute;mso-position-vertical-relative:margin;mso-width-percent:0;mso-height-percent:0;mso-width-relative:page;mso-height-relative:page;v-text-anchor:middle" o:gfxdata="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" o:allowincell="f" filled="f" stroked="f">
-              <v:textbox style="layout-flow:vertical;mso-layout-flow-alt:bottom-to-top">
-                <w:txbxContent>
-                  <w:p>
-                    <w:pPr>
-                      <w:pStyle w:val="Footer"/>
-                      <w:rPr>
-                        <w:rFonts w:asciiTheme="majorHAnsi" w:eastAsiaTheme="majorEastAsia" w:hAnsiTheme="majorHAnsi" w:cstheme="majorBidi"/>
-                        <w:sz w:val="24"/>
-                        <w:szCs w:val="20"/>
-                      </w:rPr>
-                    </w:pPr>
-                    <w:r>
-                      <w:rPr>
-                        <w:rFonts w:asciiTheme="majorHAnsi" w:eastAsiaTheme="majorEastAsia" w:hAnsiTheme="majorHAnsi" w:cstheme="majorBidi"/>
-                      </w:rPr>
-                      <w:t>Page</w:t>
-                    </w:r>
-                    <w:r>
-                      <w:rPr>
-                        <w:rFonts w:eastAsiaTheme="minorEastAsia" w:cs="Times New Roman"/>
-                      </w:rPr>
-                      <w:fldChar w:fldCharType="begin"/>
-                    </w:r>
-                    <w:r>
-                      <w:instrText xml:space="preserve"> PAGE    \* MERGEFORMAT </w:instrText>
-                    </w:r>
-                    <w:r>
-                      <w:rPr>
-                        <w:rFonts w:eastAsiaTheme="minorEastAsia" w:cs="Times New Roman"/>
-                      </w:rPr>
-                      <w:fldChar w:fldCharType="separate"/>
-                    </w:r>
-                    <w:r>
-                      <w:rPr>
-                        <w:rFonts w:asciiTheme="majorHAnsi" w:eastAsiaTheme="majorEastAsia" w:hAnsiTheme="majorHAnsi" w:cstheme="majorBidi"/>
-                        <w:noProof/>
-                        <w:sz w:val="44"/>
-                        <w:szCs w:val="44"/>
-                      </w:rPr>
-                      <w:t>2</w:t>
-                    </w:r>
-                    <w:r>
-                      <w:rPr>
-                        <w:rFonts w:asciiTheme="majorHAnsi" w:eastAsiaTheme="majorEastAsia" w:hAnsiTheme="majorHAnsi" w:cstheme="majorBidi"/>
-                        <w:noProof/>
-                        <w:sz w:val="44"/>
-                        <w:szCs w:val="44"/>
-                      </w:rPr>
-                      <w:fldChar w:fldCharType="end"/>
-                    </w:r>
-                    <w:r>
-                      <w:rPr>
-                        <w:rFonts w:asciiTheme="majorHAnsi" w:eastAsiaTheme="majorEastAsia" w:hAnsiTheme="majorHAnsi" w:cstheme="majorBidi"/>
-                        <w:noProof/>
-                        <w:sz w:val="44"/>
-                        <w:szCs w:val="44"/>
-                      </w:rPr>
-                      <w:t>|</w:t>
-                    </w:r>
-                    <w:r>
-                      <w:rPr>
-                        <w:rFonts w:asciiTheme="majorHAnsi" w:eastAsiaTheme="majorEastAsia" w:hAnsiTheme="majorHAnsi" w:cstheme="majorBidi"/>
-                        <w:noProof/>
-                        <w:sz w:val="24"/>
-                        <w:szCs w:val="20"/>
-                      </w:rPr>
-                      <w:t xml:space="preserve"> </w:t>
-                    </w:r>
-                    <w:r>
-                      <w:rPr>
-                        <w:rFonts w:asciiTheme="majorHAnsi" w:eastAsiaTheme="majorEastAsia" w:hAnsiTheme="majorHAnsi" w:cstheme="majorBidi"/>
-                        <w:noProof/>
-                        <w:sz w:val="24"/>
-                        <w:szCs w:val="20"/>
-                      </w:rPr>
-                      <w:fldChar w:fldCharType="begin"/>
-                    </w:r>
-                    <w:r>
-                      <w:rPr>
-                        <w:rFonts w:asciiTheme="majorHAnsi" w:eastAsiaTheme="majorEastAsia" w:hAnsiTheme="majorHAnsi" w:cstheme="majorBidi"/>
-                        <w:noProof/>
-                        <w:sz w:val="24"/>
-                        <w:szCs w:val="20"/>
-                      </w:rPr>
-                      <w:instrText xml:space="preserve"> DATE \@ "dddd, MMMM d, yyyy" </w:instrText>
-                    </w:r>
-                    <w:r>
-                      <w:rPr>
-                        <w:rFonts w:asciiTheme="majorHAnsi" w:eastAsiaTheme="majorEastAsia" w:hAnsiTheme="majorHAnsi" w:cstheme="majorBidi"/>
-                        <w:noProof/>
-                        <w:sz w:val="24"/>
-                        <w:szCs w:val="20"/>
-                      </w:rPr>
-                      <w:fldChar w:fldCharType="separate"/>
-                    </w:r>
-                    <w:r>
-                      <w:rPr>
-                        <w:rFonts w:asciiTheme="majorHAnsi" w:eastAsiaTheme="majorEastAsia" w:hAnsiTheme="majorHAnsi" w:cstheme="majorBidi"/>
-                        <w:noProof/>
-                        <w:sz w:val="24"/>
-                        <w:szCs w:val="20"/>
-                      </w:rPr>
-                      <w:t>Tuesday, May 24, 2022</w:t>
-                    </w:r>
-                    <w:r>
-                      <w:rPr>
-                        <w:rFonts w:asciiTheme="majorHAnsi" w:eastAsiaTheme="majorEastAsia" w:hAnsiTheme="majorHAnsi" w:cstheme="majorBidi"/>
-                        <w:noProof/>
-                        <w:sz w:val="24"/>
-                        <w:szCs w:val="20"/>
-                      </w:rPr>
-                      <w:fldChar w:fldCharType="end"/>
-                    </w:r>
-                  </w:p>
-                </w:txbxContent>
-              </v:textbox>
-              <w10:wrap anchorx="margin" anchory="margin"/>
-            </v:rect>
-          </w:pict>
-        </mc:Fallback>
-      </mc:AlternateContent>
+      <w:pict w14:anchorId="677F9CF8">
+        <v:rect id="Rectangle 8" o:spid="_x0000_s1026" style="position:absolute;left:0;text-align:left;margin-left:1.05pt;margin-top:-5.7pt;width:36.95pt;height:655.4pt;z-index:251662336;visibility:visible;mso-wrap-style:square;mso-width-percent:0;mso-height-percent:0;mso-wrap-distance-left:9pt;mso-wrap-distance-top:0;mso-wrap-distance-right:9pt;mso-wrap-distance-bottom:0;mso-position-horizontal:absolute;mso-position-horizontal-relative:right-margin-area;mso-position-vertical:absolute;mso-position-vertical-relative:margin;mso-width-percent:0;mso-height-percent:0;mso-width-relative:page;mso-height-relative:page;v-text-anchor:middle" o:gfxdata="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" o:allowincell="f" filled="f" stroked="f">
+          <v:textbox style="layout-flow:vertical;mso-layout-flow-alt:bottom-to-top">
+            <w:txbxContent>
+              <w:p>
+                <w:pPr>
+                  <w:pStyle w:val="Footer"/>
+                  <w:rPr>
+                    <w:rFonts w:asciiTheme="majorHAnsi" w:eastAsiaTheme="majorEastAsia" w:hAnsiTheme="majorHAnsi" w:cstheme="majorBidi"/>
+                    <w:sz w:val="24"/>
+                    <w:szCs w:val="20"/>
+                  </w:rPr>
+                </w:pPr>
+                <w:r>
+                  <w:rPr>
+                    <w:rFonts w:asciiTheme="majorHAnsi" w:eastAsiaTheme="majorEastAsia" w:hAnsiTheme="majorHAnsi" w:cstheme="majorBidi"/>
+                  </w:rPr>
+                  <w:t>Page</w:t>
+                </w:r>
+                <w:r>
+                  <w:rPr>
+                    <w:rFonts w:eastAsiaTheme="minorEastAsia" w:cs="Times New Roman"/>
+                  </w:rPr>
+                  <w:fldChar w:fldCharType="begin"/>
+                </w:r>
+                <w:r>
+                  <w:instrText xml:space="preserve"> PAGE    \* MERGEFORMAT </w:instrText>
+                </w:r>
+                <w:r>
+                  <w:rPr>
+                    <w:rFonts w:eastAsiaTheme="minorEastAsia" w:cs="Times New Roman"/>
+                  </w:rPr>
+                  <w:fldChar w:fldCharType="separate"/>
+                </w:r>
+                <w:r>
+                  <w:rPr>
+                    <w:rFonts w:asciiTheme="majorHAnsi" w:eastAsiaTheme="majorEastAsia" w:hAnsiTheme="majorHAnsi" w:cstheme="majorBidi"/>
+                    <w:noProof/>
+                    <w:sz w:val="44"/>
+                    <w:szCs w:val="44"/>
+                  </w:rPr>
+                  <w:t>2</w:t>
+                </w:r>
+                <w:r>
+                  <w:rPr>
+                    <w:rFonts w:asciiTheme="majorHAnsi" w:eastAsiaTheme="majorEastAsia" w:hAnsiTheme="majorHAnsi" w:cstheme="majorBidi"/>
+                    <w:noProof/>
+                    <w:sz w:val="44"/>
+                    <w:szCs w:val="44"/>
+                  </w:rPr>
+                  <w:fldChar w:fldCharType="end"/>
+                </w:r>
+                <w:r>
+                  <w:rPr>
+                    <w:rFonts w:asciiTheme="majorHAnsi" w:eastAsiaTheme="majorEastAsia" w:hAnsiTheme="majorHAnsi" w:cstheme="majorBidi"/>
+                    <w:noProof/>
+                    <w:sz w:val="44"/>
+                    <w:szCs w:val="44"/>
+                  </w:rPr>
+                  <w:t>|</w:t>
+                </w:r>
+                <w:r>
+                  <w:rPr>
+                    <w:rFonts w:asciiTheme="majorHAnsi" w:eastAsiaTheme="majorEastAsia" w:hAnsiTheme="majorHAnsi" w:cstheme="majorBidi"/>
+                    <w:noProof/>
+                    <w:sz w:val="24"/>
+                    <w:szCs w:val="20"/>
+                  </w:rPr>
+                  <w:t xml:space="preserve"> </w:t>
+                </w:r>
+                <w:r>
+                  <w:rPr>
+                    <w:rFonts w:asciiTheme="majorHAnsi" w:eastAsiaTheme="majorEastAsia" w:hAnsiTheme="majorHAnsi" w:cstheme="majorBidi"/>
+                    <w:noProof/>
+                    <w:sz w:val="24"/>
+                    <w:szCs w:val="20"/>
+                  </w:rPr>
+                  <w:fldChar w:fldCharType="begin"/>
+                </w:r>
+                <w:r>
+                  <w:rPr>
+                    <w:rFonts w:asciiTheme="majorHAnsi" w:eastAsiaTheme="majorEastAsia" w:hAnsiTheme="majorHAnsi" w:cstheme="majorBidi"/>
+                    <w:noProof/>
+                    <w:sz w:val="24"/>
+                    <w:szCs w:val="20"/>
+                  </w:rPr>
+                  <w:instrText xml:space="preserve"> DATE \@ "dddd, MMMM d, yyyy" </w:instrText>
+                </w:r>
+                <w:r>
+                  <w:rPr>
+                    <w:rFonts w:asciiTheme="majorHAnsi" w:eastAsiaTheme="majorEastAsia" w:hAnsiTheme="majorHAnsi" w:cstheme="majorBidi"/>
+                    <w:noProof/>
+                    <w:sz w:val="24"/>
+                    <w:szCs w:val="20"/>
+                  </w:rPr>
+                  <w:fldChar w:fldCharType="separate"/>
+                </w:r>
+                <w:r>
+                  <w:rPr>
+                    <w:rFonts w:asciiTheme="majorHAnsi" w:eastAsiaTheme="majorEastAsia" w:hAnsiTheme="majorHAnsi" w:cstheme="majorBidi"/>
+                    <w:noProof/>
+                    <w:sz w:val="24"/>
+                    <w:szCs w:val="20"/>
+                  </w:rPr>
+                  <w:t>Friday, May 27, 2022</w:t>
+                </w:r>
+                <w:r>
+                  <w:rPr>
+                    <w:rFonts w:asciiTheme="majorHAnsi" w:eastAsiaTheme="majorEastAsia" w:hAnsiTheme="majorHAnsi" w:cstheme="majorBidi"/>
+                    <w:noProof/>
+                    <w:sz w:val="24"/>
+                    <w:szCs w:val="20"/>
+                  </w:rPr>
+                  <w:fldChar w:fldCharType="end"/>
+                </w:r>
+              </w:p>
+            </w:txbxContent>
+          </v:textbox>
+          <w10:wrap anchorx="margin" anchory="margin"/>
+        </v:rect>
+      </w:pict>
     </w:r>
   </w:p>
 </w:hdr>

</xml_diff>